<commit_message>
UNO rework plus BOM
</commit_message>
<xml_diff>
--- a/ops/docs/output/word/HPE Enterprise Containers as a Service with Docker Enterprise Edition.docx
+++ b/ops/docs/output/word/HPE Enterprise Containers as a Service with Docker Enterprise Edition.docx
@@ -5182,14 +5182,14 @@
       <w:pPr>
         <w:pStyle w:val="Heading1"/>
       </w:pPr>
-      <w:bookmarkStart w:id="2" w:name="_Toc323643104"/>
-      <w:bookmarkStart w:id="3" w:name="_Toc513542655"/>
+      <w:bookmarkStart w:id="2" w:name="_Toc513542655"/>
+      <w:bookmarkStart w:id="3" w:name="_Toc323643104"/>
       <w:bookmarkEnd w:id="0"/>
       <w:r>
         <w:lastRenderedPageBreak/>
         <w:t>Executive Summary</w:t>
       </w:r>
-      <w:bookmarkEnd w:id="3"/>
+      <w:bookmarkEnd w:id="2"/>
     </w:p>
     <w:p>
       <w:pPr>
@@ -17233,10 +17233,7 @@
         <w:fldChar w:fldCharType="begin"/>
       </w:r>
       <w:r>
-        <w:instrText xml:space="preserve"> REF _Refd17e57169 \h </w:instrText>
-      </w:r>
-      <w:r>
-        <w:instrText xml:space="preserve"> \* MERGEFORMAT </w:instrText>
+        <w:instrText xml:space="preserve"> REF _Refd17e57169 \h  \* MERGEFORMAT </w:instrText>
       </w:r>
       <w:r>
         <w:fldChar w:fldCharType="separate"/>
@@ -19351,9 +19348,9 @@
       <w:pPr>
         <w:pStyle w:val="MISCFigureCaptionHeader8pt"/>
       </w:pPr>
-      <w:bookmarkStart w:id="174" w:name="_Refd17e57809"/>
-      <w:bookmarkStart w:id="175" w:name="_Tocd17e57809"/>
-      <w:bookmarkStart w:id="176" w:name="_Ref513468139"/>
+      <w:bookmarkStart w:id="174" w:name="_Ref513468139"/>
+      <w:bookmarkStart w:id="175" w:name="_Refd17e57809"/>
+      <w:bookmarkStart w:id="176" w:name="_Tocd17e57809"/>
       <w:r>
         <w:rPr>
           <w:rStyle w:val="MISCFigureCaptionHeaderBold8pt"/>
@@ -19383,7 +19380,7 @@
         </w:rPr>
         <w:fldChar w:fldCharType="end"/>
       </w:r>
-      <w:bookmarkEnd w:id="176"/>
+      <w:bookmarkEnd w:id="174"/>
       <w:bookmarkEnd w:id="177"/>
       <w:r>
         <w:rPr>
@@ -19395,8 +19392,8 @@
       <w:r>
         <w:t>Configure Remote Syslog Server in UCP</w:t>
       </w:r>
-      <w:bookmarkEnd w:id="174"/>
       <w:bookmarkEnd w:id="175"/>
+      <w:bookmarkEnd w:id="176"/>
     </w:p>
     <w:p>
       <w:pPr>
@@ -19538,9 +19535,9 @@
       <w:pPr>
         <w:pStyle w:val="MISCFigureCaptionHeader8pt"/>
       </w:pPr>
-      <w:bookmarkStart w:id="180" w:name="_Refd17e57842"/>
-      <w:bookmarkStart w:id="181" w:name="_Tocd17e57842"/>
-      <w:bookmarkStart w:id="182" w:name="_Ref513468160"/>
+      <w:bookmarkStart w:id="180" w:name="_Ref513468160"/>
+      <w:bookmarkStart w:id="181" w:name="_Refd17e57842"/>
+      <w:bookmarkStart w:id="182" w:name="_Tocd17e57842"/>
       <w:r>
         <w:rPr>
           <w:rStyle w:val="MISCFigureCaptionHeaderBold8pt"/>
@@ -19570,7 +19567,7 @@
         </w:rPr>
         <w:fldChar w:fldCharType="end"/>
       </w:r>
-      <w:bookmarkEnd w:id="182"/>
+      <w:bookmarkEnd w:id="180"/>
       <w:bookmarkEnd w:id="183"/>
       <w:r>
         <w:rPr>
@@ -19582,8 +19579,8 @@
       <w:r>
         <w:t>Configure Syslog on ESXi Hosts</w:t>
       </w:r>
-      <w:bookmarkEnd w:id="180"/>
       <w:bookmarkEnd w:id="181"/>
+      <w:bookmarkEnd w:id="182"/>
     </w:p>
     <w:p>
       <w:pPr>
@@ -22093,19 +22090,19 @@
       <w:pPr>
         <w:pStyle w:val="Heading2"/>
       </w:pPr>
-      <w:bookmarkStart w:id="224" w:name="_Refd17e58676"/>
-      <w:bookmarkStart w:id="225" w:name="_Tocd17e58676"/>
-      <w:bookmarkStart w:id="226" w:name="_Toc513542692"/>
+      <w:bookmarkStart w:id="224" w:name="_Toc513542692"/>
+      <w:bookmarkStart w:id="225" w:name="_Refd17e58676"/>
+      <w:bookmarkStart w:id="226" w:name="_Tocd17e58676"/>
       <w:r>
         <w:lastRenderedPageBreak/>
         <w:t>Post deployment</w:t>
       </w:r>
+      <w:bookmarkEnd w:id="224"/>
+      <w:r>
+        <w:t xml:space="preserve"> </w:t>
+      </w:r>
+      <w:bookmarkEnd w:id="225"/>
       <w:bookmarkEnd w:id="226"/>
-      <w:r>
-        <w:t xml:space="preserve"> </w:t>
-      </w:r>
-      <w:bookmarkEnd w:id="224"/>
-      <w:bookmarkEnd w:id="225"/>
     </w:p>
     <w:p>
       <w:pPr>
@@ -22919,16 +22916,16 @@
         <w:pStyle w:val="BodyTextMetricLight10pt"/>
       </w:pPr>
       <w:r>
-        <w:t>Each release of Docker Enterprise Edition contains three technology components – UCP, DTR and the Docker Daemon or Engine. It is imperative that the components belonging to the same version are deployed or upgraded together – see</w:t>
-      </w:r>
-      <w:r>
-        <w:t xml:space="preserve"> </w:t>
+        <w:t>Each release of Docker Enterprise Edition contains three technology components – UCP, DTR and the Docker Daemon or Engine. It is imperative that the components belonging to the same version are dep</w:t>
+      </w:r>
+      <w:r>
+        <w:t xml:space="preserve">loyed or upgraded together – see </w:t>
       </w:r>
       <w:r>
         <w:fldChar w:fldCharType="begin"/>
       </w:r>
       <w:r>
-        <w:instrText xml:space="preserve"> REF _Numd17e59024 \h </w:instrText>
+        <w:instrText xml:space="preserve"> REF _Ref513551098 \h </w:instrText>
       </w:r>
       <w:r>
         <w:instrText xml:space="preserve"> \* MERGEFORMAT </w:instrText>
@@ -22937,7 +22934,7 @@
         <w:fldChar w:fldCharType="separate"/>
       </w:r>
       <w:r>
-        <w:t>19</w:t>
+        <w:t>Table 19</w:t>
       </w:r>
       <w:r>
         <w:fldChar w:fldCharType="end"/>
@@ -22945,6 +22942,8 @@
       <w:r>
         <w:t xml:space="preserve">. </w:t>
       </w:r>
+      <w:bookmarkStart w:id="241" w:name="_GoBack"/>
+      <w:bookmarkEnd w:id="241"/>
     </w:p>
     <w:p>
       <w:pPr>
@@ -23044,7 +23043,7 @@
       <w:pPr>
         <w:pStyle w:val="MISCFigureCaptionHeader8pt"/>
       </w:pPr>
-      <w:bookmarkStart w:id="241" w:name="_Ref513479216"/>
+      <w:bookmarkStart w:id="242" w:name="_Ref513479216"/>
       <w:r>
         <w:rPr>
           <w:rStyle w:val="MISCFigureCaptionHeaderBold8pt"/>
@@ -23082,7 +23081,7 @@
         </w:rPr>
         <w:fldChar w:fldCharType="end"/>
       </w:r>
-      <w:bookmarkEnd w:id="241"/>
+      <w:bookmarkEnd w:id="242"/>
       <w:r>
         <w:rPr>
           <w:rStyle w:val="MISCFigureCaptionHeaderBold8pt"/>
@@ -23097,52 +23096,58 @@
       <w:pPr>
         <w:pStyle w:val="MISCTableCaptionHeader8pt"/>
       </w:pPr>
-      <w:bookmarkStart w:id="242" w:name="_Refd17e59024"/>
-      <w:bookmarkStart w:id="243" w:name="_Tocd17e59024"/>
-      <w:r>
-        <w:rPr>
-          <w:rStyle w:val="MISCTableCaptionHeaderBold8pt"/>
-          <w:noProof/>
-        </w:rPr>
-        <w:t>Table</w:t>
-      </w:r>
-      <w:r>
-        <w:rPr>
-          <w:rStyle w:val="MISCTableCaptionHeaderBold8pt"/>
-          <w:rFonts w:ascii="Calibri" w:hAnsi="Calibri" w:cs="Calibri"/>
-          <w:noProof/>
-        </w:rPr>
-        <w:t> </w:t>
-      </w:r>
-      <w:bookmarkStart w:id="244" w:name="_Numd17e59024"/>
-      <w:r>
+      <w:bookmarkStart w:id="243" w:name="_Ref513551059"/>
+      <w:bookmarkStart w:id="244" w:name="_Ref513551098"/>
+      <w:r>
+        <w:rPr>
+          <w:rStyle w:val="MISCFigureCaptionHeaderBold8pt"/>
+        </w:rPr>
+        <w:t xml:space="preserve">Table </w:t>
+      </w:r>
+      <w:r>
+        <w:rPr>
+          <w:rStyle w:val="MISCFigureCaptionHeaderBold8pt"/>
+        </w:rPr>
         <w:fldChar w:fldCharType="begin"/>
       </w:r>
       <w:r>
+        <w:rPr>
+          <w:rStyle w:val="MISCFigureCaptionHeaderBold8pt"/>
+        </w:rPr>
         <w:instrText xml:space="preserve"> SEQ Table \* ARABIC </w:instrText>
       </w:r>
       <w:r>
+        <w:rPr>
+          <w:rStyle w:val="MISCFigureCaptionHeaderBold8pt"/>
+        </w:rPr>
         <w:fldChar w:fldCharType="separate"/>
       </w:r>
       <w:r>
         <w:rPr>
-          <w:noProof/>
+          <w:rStyle w:val="MISCFigureCaptionHeaderBold8pt"/>
         </w:rPr>
         <w:t>19</w:t>
       </w:r>
       <w:r>
         <w:rPr>
-          <w:rStyle w:val="MISCTableCaptionHeaderBold8pt"/>
-          <w:noProof/>
+          <w:rStyle w:val="MISCFigureCaptionHeaderBold8pt"/>
         </w:rPr>
         <w:fldChar w:fldCharType="end"/>
       </w:r>
-      <w:bookmarkEnd w:id="242"/>
+      <w:bookmarkEnd w:id="244"/>
+      <w:r>
+        <w:rPr>
+          <w:rStyle w:val="MISCFigureCaptionHeaderBold8pt"/>
+        </w:rPr>
+        <w:t>.</w:t>
+      </w:r>
+      <w:r>
+        <w:t xml:space="preserve"> </w:t>
+      </w:r>
+      <w:r>
+        <w:t>Docker EE components</w:t>
+      </w:r>
       <w:bookmarkEnd w:id="243"/>
-      <w:bookmarkEnd w:id="244"/>
-      <w:r>
-        <w:t>. Docker EE components</w:t>
-      </w:r>
     </w:p>
     <w:tbl>
       <w:tblPr>
@@ -32775,13 +32780,7 @@
         <w:t xml:space="preserve"> </w:t>
       </w:r>
       <w:r>
-        <w:t>list</w:t>
-      </w:r>
-      <w:r>
-        <w:t>s</w:t>
-      </w:r>
-      <w:r>
-        <w:t xml:space="preserve"> the variables used when configuring customer supplied certificates for UCP and DTR. </w:t>
+        <w:t xml:space="preserve">lists the variables used when configuring customer supplied certificates for UCP and DTR. </w:t>
       </w:r>
     </w:p>
     <w:p>
@@ -32834,10 +32833,7 @@
         <w:t>.</w:t>
       </w:r>
       <w:r>
-        <w:t xml:space="preserve"> </w:t>
-      </w:r>
-      <w:r>
-        <w:t>Customer certs variables</w:t>
+        <w:t xml:space="preserve"> Customer certs variables</w:t>
       </w:r>
     </w:p>
     <w:tbl>
@@ -35829,17 +35825,13 @@
         <w:t>.</w:t>
       </w:r>
       <w:r>
-        <w:t xml:space="preserve"> </w:t>
-      </w:r>
-      <w:r>
-        <w:t>Import the ca.pem</w:t>
+        <w:t xml:space="preserve"> Import the ca.pem</w:t>
       </w:r>
     </w:p>
     <w:p>
       <w:pPr>
         <w:pStyle w:val="BodyTextMetricLight10pt"/>
       </w:pPr>
-      <w:bookmarkStart w:id="334" w:name="_GoBack"/>
       <w:r>
         <w:t xml:space="preserve">It should </w:t>
       </w:r>
@@ -35858,7 +35850,6 @@
       <w:r>
         <w:t xml:space="preserve"> browser to see the green, secure lock symbol as shown in</w:t>
       </w:r>
-      <w:bookmarkEnd w:id="334"/>
       <w:r>
         <w:t xml:space="preserve"> </w:t>
       </w:r>
@@ -35944,7 +35935,7 @@
       <w:pPr>
         <w:pStyle w:val="MISCFigureCaptionHeader8pt"/>
       </w:pPr>
-      <w:bookmarkStart w:id="335" w:name="_Ref513541686"/>
+      <w:bookmarkStart w:id="334" w:name="_Ref513541686"/>
       <w:r>
         <w:rPr>
           <w:rStyle w:val="MISCFigureCaptionHeaderBold8pt"/>
@@ -35982,7 +35973,7 @@
         </w:rPr>
         <w:fldChar w:fldCharType="end"/>
       </w:r>
-      <w:bookmarkEnd w:id="335"/>
+      <w:bookmarkEnd w:id="334"/>
       <w:r>
         <w:rPr>
           <w:rStyle w:val="MISCFigureCaptionHeaderBold8pt"/>
@@ -36024,20 +36015,20 @@
       <w:pPr>
         <w:pStyle w:val="Heading1"/>
       </w:pPr>
-      <w:bookmarkStart w:id="336" w:name="_Toc421625783"/>
-      <w:bookmarkStart w:id="337" w:name="_Toc421627405"/>
-      <w:bookmarkStart w:id="338" w:name="_Toc430087544"/>
-      <w:bookmarkStart w:id="339" w:name="_Toc513542716"/>
+      <w:bookmarkStart w:id="335" w:name="_Toc421625783"/>
+      <w:bookmarkStart w:id="336" w:name="_Toc421627405"/>
+      <w:bookmarkStart w:id="337" w:name="_Toc430087544"/>
+      <w:bookmarkStart w:id="338" w:name="_Toc513542716"/>
       <w:bookmarkEnd w:id="1"/>
-      <w:bookmarkEnd w:id="2"/>
+      <w:bookmarkEnd w:id="3"/>
       <w:r>
         <w:lastRenderedPageBreak/>
         <w:t>Resources and additional links</w:t>
       </w:r>
+      <w:bookmarkEnd w:id="335"/>
       <w:bookmarkEnd w:id="336"/>
       <w:bookmarkEnd w:id="337"/>
       <w:bookmarkEnd w:id="338"/>
-      <w:bookmarkEnd w:id="339"/>
     </w:p>
     <w:p>
       <w:pPr>
@@ -36417,6 +36408,7 @@
         <w:docPartUnique/>
       </w:docPartObj>
     </w:sdtPr>
+    <w:sdtEndPr/>
     <w:sdtContent>
       <w:sdt>
         <w:sdtPr>
@@ -37062,7 +37054,7 @@
                         </a:prstGeom>
                         <a:extLst>
                           <a:ext uri="{FAA26D3D-D897-4be2-8F04-BA451C77F1D7}">
-                            <ma14:placeholderFlag xmlns:ve="http://schemas.openxmlformats.org/markup-compatibility/2006" xmlns:ma14="http://schemas.microsoft.com/office/mac/drawingml/2011/main" xmlns:w="http://schemas.openxmlformats.org/wordprocessingml/2006/main" xmlns:w10="urn:schemas-microsoft-com:office:word" xmlns:v="urn:schemas-microsoft-com:vml" xmlns:o="urn:schemas-microsoft-com:office:office" xmlns:mv="urn:schemas-microsoft-com:mac:vml" xmlns:mo="http://schemas.microsoft.com/office/mac/office/2008/main" xmlns=""/>
+                            <ma14:placeholderFlag xmlns="" xmlns:mo="http://schemas.microsoft.com/office/mac/office/2008/main" xmlns:mv="urn:schemas-microsoft-com:mac:vml" xmlns:o="urn:schemas-microsoft-com:office:office" xmlns:v="urn:schemas-microsoft-com:vml" xmlns:w10="urn:schemas-microsoft-com:office:word" xmlns:w="http://schemas.openxmlformats.org/wordprocessingml/2006/main" xmlns:ma14="http://schemas.microsoft.com/office/mac/drawingml/2011/main" xmlns:ve="http://schemas.openxmlformats.org/markup-compatibility/2006"/>
                           </a:ext>
                         </a:extLst>
                       </pic:spPr>
@@ -37799,7 +37791,7 @@
                         </a:prstGeom>
                         <a:extLst>
                           <a:ext uri="{FAA26D3D-D897-4be2-8F04-BA451C77F1D7}">
-                            <ma14:placeholderFlag xmlns="" xmlns:mo="http://schemas.microsoft.com/office/mac/office/2008/main" xmlns:mv="urn:schemas-microsoft-com:mac:vml" xmlns:o="urn:schemas-microsoft-com:office:office" xmlns:v="urn:schemas-microsoft-com:vml" xmlns:w10="urn:schemas-microsoft-com:office:word" xmlns:w="http://schemas.openxmlformats.org/wordprocessingml/2006/main" xmlns:ma14="http://schemas.microsoft.com/office/mac/drawingml/2011/main" xmlns:ve="http://schemas.openxmlformats.org/markup-compatibility/2006"/>
+                            <ma14:placeholderFlag xmlns:ve="http://schemas.openxmlformats.org/markup-compatibility/2006" xmlns:ma14="http://schemas.microsoft.com/office/mac/drawingml/2011/main" xmlns:w="http://schemas.openxmlformats.org/wordprocessingml/2006/main" xmlns:w10="urn:schemas-microsoft-com:office:word" xmlns:v="urn:schemas-microsoft-com:vml" xmlns:o="urn:schemas-microsoft-com:office:office" xmlns:mv="urn:schemas-microsoft-com:mac:vml" xmlns:mo="http://schemas.microsoft.com/office/mac/office/2008/main" xmlns=""/>
                           </a:ext>
                         </a:extLst>
                       </pic:spPr>
@@ -38292,7 +38284,7 @@
                         </a:prstGeom>
                         <a:extLst>
                           <a:ext uri="{FAA26D3D-D897-4be2-8F04-BA451C77F1D7}">
-                            <ma14:placeholderFlag xmlns:ve="http://schemas.openxmlformats.org/markup-compatibility/2006" xmlns:ma14="http://schemas.microsoft.com/office/mac/drawingml/2011/main" xmlns:w="http://schemas.openxmlformats.org/wordprocessingml/2006/main" xmlns:w10="urn:schemas-microsoft-com:office:word" xmlns:v="urn:schemas-microsoft-com:vml" xmlns:o="urn:schemas-microsoft-com:office:office" xmlns:mv="urn:schemas-microsoft-com:mac:vml" xmlns:mo="http://schemas.microsoft.com/office/mac/office/2008/main" xmlns=""/>
+                            <ma14:placeholderFlag xmlns="" xmlns:mo="http://schemas.microsoft.com/office/mac/office/2008/main" xmlns:mv="urn:schemas-microsoft-com:mac:vml" xmlns:o="urn:schemas-microsoft-com:office:office" xmlns:v="urn:schemas-microsoft-com:vml" xmlns:w10="urn:schemas-microsoft-com:office:word" xmlns:w="http://schemas.openxmlformats.org/wordprocessingml/2006/main" xmlns:ma14="http://schemas.microsoft.com/office/mac/drawingml/2011/main" xmlns:ve="http://schemas.openxmlformats.org/markup-compatibility/2006"/>
                           </a:ext>
                         </a:extLst>
                       </pic:spPr>
@@ -38367,7 +38359,7 @@
                         </a:prstGeom>
                         <a:extLst>
                           <a:ext uri="{FAA26D3D-D897-4be2-8F04-BA451C77F1D7}">
-                            <ma14:placeholderFlag xmlns:ve="http://schemas.openxmlformats.org/markup-compatibility/2006" xmlns:ma14="http://schemas.microsoft.com/office/mac/drawingml/2011/main" xmlns:w="http://schemas.openxmlformats.org/wordprocessingml/2006/main" xmlns:w10="urn:schemas-microsoft-com:office:word" xmlns:v="urn:schemas-microsoft-com:vml" xmlns:o="urn:schemas-microsoft-com:office:office" xmlns:mv="urn:schemas-microsoft-com:mac:vml" xmlns:mo="http://schemas.microsoft.com/office/mac/office/2008/main" xmlns=""/>
+                            <ma14:placeholderFlag xmlns="" xmlns:mo="http://schemas.microsoft.com/office/mac/office/2008/main" xmlns:mv="urn:schemas-microsoft-com:mac:vml" xmlns:o="urn:schemas-microsoft-com:office:office" xmlns:v="urn:schemas-microsoft-com:vml" xmlns:w10="urn:schemas-microsoft-com:office:word" xmlns:w="http://schemas.openxmlformats.org/wordprocessingml/2006/main" xmlns:ma14="http://schemas.microsoft.com/office/mac/drawingml/2011/main" xmlns:ve="http://schemas.openxmlformats.org/markup-compatibility/2006"/>
                           </a:ext>
                         </a:extLst>
                       </pic:spPr>
@@ -38606,7 +38598,7 @@
         <w:noProof/>
         <w:sz w:val="18"/>
       </w:rPr>
-      <w:t>51</w:t>
+      <w:t>31</w:t>
     </w:r>
     <w:r>
       <w:rPr>
@@ -43511,6 +43503,21 @@
 </file>
 
 <file path=customXml/item1.xml><?xml version="1.0" encoding="utf-8"?>
+<p:properties xmlns:p="http://schemas.microsoft.com/office/2006/metadata/properties" xmlns:xsi="http://www.w3.org/2001/XMLSchema-instance" xmlns:pc="http://schemas.microsoft.com/office/infopath/2007/PartnerControls">
+  <documentManagement/>
+</p:properties>
+</file>
+
+<file path=customXml/item2.xml><?xml version="1.0" encoding="utf-8"?>
+<?mso-contentType ?>
+<FormTemplates xmlns="http://schemas.microsoft.com/sharepoint/v3/contenttype/forms">
+  <Display>DocumentLibraryForm</Display>
+  <Edit>DocumentLibraryForm</Edit>
+  <New>DocumentLibraryForm</New>
+</FormTemplates>
+</file>
+
+<file path=customXml/item3.xml><?xml version="1.0" encoding="utf-8"?>
 <ct:contentTypeSchema xmlns:ct="http://schemas.microsoft.com/office/2006/metadata/contentType" xmlns:ma="http://schemas.microsoft.com/office/2006/metadata/properties/metaAttributes" ct:_="" ma:_="" ma:contentTypeName="Document" ma:contentTypeID="0x010100697B3BF034E3BA4CB2C9EF87FD14F317" ma:contentTypeVersion="11" ma:contentTypeDescription="Create a new document." ma:contentTypeScope="" ma:versionID="e8cc7b9e1ea7489475b017e465602f70">
   <xsd:schema xmlns:xsd="http://www.w3.org/2001/XMLSchema" xmlns:xs="http://www.w3.org/2001/XMLSchema" xmlns:p="http://schemas.microsoft.com/office/2006/metadata/properties" xmlns:ns2="98c0448b-9714-44f3-bd07-40d98db1bce6" xmlns:ns3="835c8402-a10b-4875-92b1-77f54334a1ab" targetNamespace="http://schemas.microsoft.com/office/2006/metadata/properties" ma:root="true" ma:fieldsID="f011af0a56a88b729b3199fa2260b0b3" ns2:_="" ns3:_="">
     <xsd:import namespace="98c0448b-9714-44f3-bd07-40d98db1bce6"/>
@@ -43689,26 +43696,28 @@
 </ct:contentTypeSchema>
 </file>
 
-<file path=customXml/item2.xml><?xml version="1.0" encoding="utf-8"?>
-<p:properties xmlns:p="http://schemas.microsoft.com/office/2006/metadata/properties" xmlns:xsi="http://www.w3.org/2001/XMLSchema-instance" xmlns:pc="http://schemas.microsoft.com/office/infopath/2007/PartnerControls">
-  <documentManagement/>
-</p:properties>
-</file>
-
-<file path=customXml/item3.xml><?xml version="1.0" encoding="utf-8"?>
-<?mso-contentType ?>
-<FormTemplates xmlns="http://schemas.microsoft.com/sharepoint/v3/contenttype/forms">
-  <Display>DocumentLibraryForm</Display>
-  <Edit>DocumentLibraryForm</Edit>
-  <New>DocumentLibraryForm</New>
-</FormTemplates>
-</file>
-
 <file path=customXml/item4.xml><?xml version="1.0" encoding="utf-8"?>
 <b:Sources xmlns:b="http://schemas.openxmlformats.org/officeDocument/2006/bibliography" xmlns="http://schemas.openxmlformats.org/officeDocument/2006/bibliography" SelectedStyle="\APA.XSL" StyleName="APA"/>
 </file>
 
 <file path=customXml/itemProps1.xml><?xml version="1.0" encoding="utf-8"?>
+<ds:datastoreItem xmlns:ds="http://schemas.openxmlformats.org/officeDocument/2006/customXml" ds:itemID="{B1A739C3-13AE-42C5-8B55-A80014682A53}">
+  <ds:schemaRefs>
+    <ds:schemaRef ds:uri="http://schemas.microsoft.com/office/2006/metadata/properties"/>
+    <ds:schemaRef ds:uri="http://schemas.microsoft.com/office/infopath/2007/PartnerControls"/>
+  </ds:schemaRefs>
+</ds:datastoreItem>
+</file>
+
+<file path=customXml/itemProps2.xml><?xml version="1.0" encoding="utf-8"?>
+<ds:datastoreItem xmlns:ds="http://schemas.openxmlformats.org/officeDocument/2006/customXml" ds:itemID="{C8517B93-54B7-470E-8D9A-AE64541E785B}">
+  <ds:schemaRefs>
+    <ds:schemaRef ds:uri="http://schemas.microsoft.com/sharepoint/v3/contenttype/forms"/>
+  </ds:schemaRefs>
+</ds:datastoreItem>
+</file>
+
+<file path=customXml/itemProps3.xml><?xml version="1.0" encoding="utf-8"?>
 <ds:datastoreItem xmlns:ds="http://schemas.openxmlformats.org/officeDocument/2006/customXml" ds:itemID="{37D2DC76-62DF-4582-BA92-31DA84E013A9}">
   <ds:schemaRefs>
     <ds:schemaRef ds:uri="http://schemas.microsoft.com/office/2006/metadata/contentType"/>
@@ -43727,25 +43736,8 @@
 </ds:datastoreItem>
 </file>
 
-<file path=customXml/itemProps2.xml><?xml version="1.0" encoding="utf-8"?>
-<ds:datastoreItem xmlns:ds="http://schemas.openxmlformats.org/officeDocument/2006/customXml" ds:itemID="{B1A739C3-13AE-42C5-8B55-A80014682A53}">
-  <ds:schemaRefs>
-    <ds:schemaRef ds:uri="http://schemas.microsoft.com/office/2006/metadata/properties"/>
-    <ds:schemaRef ds:uri="http://schemas.microsoft.com/office/infopath/2007/PartnerControls"/>
-  </ds:schemaRefs>
-</ds:datastoreItem>
-</file>
-
-<file path=customXml/itemProps3.xml><?xml version="1.0" encoding="utf-8"?>
-<ds:datastoreItem xmlns:ds="http://schemas.openxmlformats.org/officeDocument/2006/customXml" ds:itemID="{C8517B93-54B7-470E-8D9A-AE64541E785B}">
-  <ds:schemaRefs>
-    <ds:schemaRef ds:uri="http://schemas.microsoft.com/sharepoint/v3/contenttype/forms"/>
-  </ds:schemaRefs>
-</ds:datastoreItem>
-</file>
-
 <file path=customXml/itemProps4.xml><?xml version="1.0" encoding="utf-8"?>
-<ds:datastoreItem xmlns:ds="http://schemas.openxmlformats.org/officeDocument/2006/customXml" ds:itemID="{46A296EC-B7C4-49B0-B742-55434F9C43EE}">
+<ds:datastoreItem xmlns:ds="http://schemas.openxmlformats.org/officeDocument/2006/customXml" ds:itemID="{3FBFF7BA-F83E-4D5E-BF5F-0620B86C36EC}">
   <ds:schemaRefs>
     <ds:schemaRef ds:uri="http://schemas.openxmlformats.org/officeDocument/2006/bibliography"/>
   </ds:schemaRefs>

</xml_diff>